<commit_message>
landing, noti, red frontend
</commit_message>
<xml_diff>
--- a/database/SQL strings.docx
+++ b/database/SQL strings.docx
@@ -3,9 +3,19 @@
 <w:document xmlns:wpc="http://schemas.microsoft.com/office/word/2010/wordprocessingCanvas" xmlns:cx="http://schemas.microsoft.com/office/drawing/2014/chartex" xmlns:cx1="http://schemas.microsoft.com/office/drawing/2015/9/8/chartex" xmlns:cx2="http://schemas.microsoft.com/office/drawing/2015/10/21/chartex" xmlns:cx3="http://schemas.microsoft.com/office/drawing/2016/5/9/chartex" xmlns:cx4="http://schemas.microsoft.com/office/drawing/2016/5/10/chartex" xmlns:cx5="http://schemas.microsoft.com/office/drawing/2016/5/11/chartex" xmlns:cx6="http://schemas.microsoft.com/office/drawing/2016/5/12/chartex" xmlns:cx7="http://schemas.microsoft.com/office/drawing/2016/5/13/chartex" xmlns:cx8="http://schemas.microsoft.com/office/drawing/2016/5/14/chartex" xmlns:mc="http://schemas.openxmlformats.org/markup-compatibility/2006" xmlns:aink="http://schemas.microsoft.com/office/drawing/2016/ink" xmlns:am3d="http://schemas.microsoft.com/office/drawing/2017/model3d" xmlns:o="urn:schemas-microsoft-com:office:office" xmlns:r="http://schemas.openxmlformats.org/officeDocument/2006/relationships" xmlns:m="http://schemas.openxmlformats.org/officeDocument/2006/math" xmlns:v="urn:schemas-microsoft-com:vml" xmlns:wp14="http://schemas.microsoft.com/office/word/2010/wordprocessingDrawing" xmlns:wp="http://schemas.openxmlformats.org/drawingml/2006/wordprocessingDrawing" xmlns:w10="urn:schemas-microsoft-com:office:word" xmlns:w="http://schemas.openxmlformats.org/wordprocessingml/2006/main" xmlns:w14="http://schemas.microsoft.com/office/word/2010/wordml" xmlns:w15="http://schemas.microsoft.com/office/word/2012/wordml" xmlns:w16cex="http://schemas.microsoft.com/office/word/2018/wordml/cex" xmlns:w16cid="http://schemas.microsoft.com/office/word/2016/wordml/cid" xmlns:w16="http://schemas.microsoft.com/office/word/2018/wordml" xmlns:w16sdtdh="http://schemas.microsoft.com/office/word/2020/wordml/sdtdatahash" xmlns:w16se="http://schemas.microsoft.com/office/word/2015/wordml/symex" xmlns:wpg="http://schemas.microsoft.com/office/word/2010/wordprocessingGroup" xmlns:wpi="http://schemas.microsoft.com/office/word/2010/wordprocessingInk" xmlns:wne="http://schemas.microsoft.com/office/word/2006/wordml" xmlns:wps="http://schemas.microsoft.com/office/word/2010/wordprocessingShape" mc:Ignorable="w14 w15 w16se w16cid w16 w16cex w16sdtdh wp14">
   <w:body>
     <w:p>
-      <w:r>
-        <w:t>Registro Usuarios</w:t>
-      </w:r>
+      <w:proofErr w:type="spellStart"/>
+      <w:r>
+        <w:t>Registro</w:t>
+      </w:r>
+      <w:proofErr w:type="spellEnd"/>
+      <w:r>
+        <w:t xml:space="preserve"> </w:t>
+      </w:r>
+      <w:proofErr w:type="spellStart"/>
+      <w:r>
+        <w:t>Usuarios</w:t>
+      </w:r>
+      <w:proofErr w:type="spellEnd"/>
     </w:p>
     <w:p>
       <w:r>
@@ -25,11 +35,19 @@
           <w:lang w:val="es-ES"/>
         </w:rPr>
       </w:pPr>
+      <w:proofErr w:type="spellStart"/>
       <w:r>
         <w:rPr>
           <w:lang w:val="es-ES"/>
         </w:rPr>
-        <w:t>Validacion Usuarios</w:t>
+        <w:t>Validacion</w:t>
+      </w:r>
+      <w:proofErr w:type="spellEnd"/>
+      <w:r>
+        <w:rPr>
+          <w:lang w:val="es-ES"/>
+        </w:rPr>
+        <w:t xml:space="preserve"> Usuarios</w:t>
       </w:r>
     </w:p>
     <w:p>
@@ -148,14 +166,32 @@
     </w:p>
     <w:p>
       <w:r>
-        <w:t xml:space="preserve">  "POSTS"."datepost" DESC</w:t>
+        <w:t xml:space="preserve">  "POSTS"."</w:t>
+      </w:r>
+      <w:proofErr w:type="spellStart"/>
+      <w:r>
+        <w:t>datepost</w:t>
+      </w:r>
+      <w:proofErr w:type="spellEnd"/>
+      <w:r>
+        <w:t>" DESC</w:t>
       </w:r>
     </w:p>
     <w:p/>
     <w:p>
-      <w:r>
-        <w:t>Información de un usuario</w:t>
-      </w:r>
+      <w:proofErr w:type="spellStart"/>
+      <w:r>
+        <w:t>Información</w:t>
+      </w:r>
+      <w:proofErr w:type="spellEnd"/>
+      <w:r>
+        <w:t xml:space="preserve"> de un </w:t>
+      </w:r>
+      <w:proofErr w:type="spellStart"/>
+      <w:r>
+        <w:t>usuario</w:t>
+      </w:r>
+      <w:proofErr w:type="spellEnd"/>
     </w:p>
     <w:p>
       <w:r>
@@ -169,18 +205,42 @@
     </w:p>
     <w:p>
       <w:r>
-        <w:t xml:space="preserve">    users.email,            </w:t>
-      </w:r>
-    </w:p>
-    <w:p>
-      <w:r>
-        <w:t xml:space="preserve">    users.banner,            </w:t>
+        <w:t xml:space="preserve">    </w:t>
+      </w:r>
+      <w:proofErr w:type="spellStart"/>
+      <w:r>
+        <w:t>users.email</w:t>
+      </w:r>
+      <w:proofErr w:type="spellEnd"/>
+      <w:r>
+        <w:t xml:space="preserve">,            </w:t>
+      </w:r>
+    </w:p>
+    <w:p>
+      <w:r>
+        <w:t xml:space="preserve">    </w:t>
+      </w:r>
+      <w:proofErr w:type="spellStart"/>
+      <w:r>
+        <w:t>users.banner</w:t>
+      </w:r>
+      <w:proofErr w:type="spellEnd"/>
+      <w:r>
+        <w:t xml:space="preserve">,            </w:t>
       </w:r>
     </w:p>
     <w:p>
       <w:r>
         <w:lastRenderedPageBreak/>
-        <w:t xml:space="preserve">    users.photo,            </w:t>
+        <w:t xml:space="preserve">    </w:t>
+      </w:r>
+      <w:proofErr w:type="spellStart"/>
+      <w:r>
+        <w:t>users.photo</w:t>
+      </w:r>
+      <w:proofErr w:type="spellEnd"/>
+      <w:r>
+        <w:t xml:space="preserve">,            </w:t>
       </w:r>
     </w:p>
     <w:p>
@@ -190,12 +250,36 @@
     </w:p>
     <w:p>
       <w:r>
-        <w:t xml:space="preserve">    users.location,            </w:t>
-      </w:r>
-    </w:p>
-    <w:p>
-      <w:r>
-        <w:t xml:space="preserve">    categories.nombre as nombreCAteoria </w:t>
+        <w:t xml:space="preserve">    </w:t>
+      </w:r>
+      <w:proofErr w:type="spellStart"/>
+      <w:r>
+        <w:t>users.location</w:t>
+      </w:r>
+      <w:proofErr w:type="spellEnd"/>
+      <w:r>
+        <w:t xml:space="preserve">,            </w:t>
+      </w:r>
+    </w:p>
+    <w:p>
+      <w:r>
+        <w:t xml:space="preserve">    </w:t>
+      </w:r>
+      <w:proofErr w:type="spellStart"/>
+      <w:r>
+        <w:t>categories.nombre</w:t>
+      </w:r>
+      <w:proofErr w:type="spellEnd"/>
+      <w:r>
+        <w:t xml:space="preserve"> as </w:t>
+      </w:r>
+      <w:proofErr w:type="spellStart"/>
+      <w:r>
+        <w:t>nombreCAteoria</w:t>
+      </w:r>
+      <w:proofErr w:type="spellEnd"/>
+      <w:r>
+        <w:t xml:space="preserve"> </w:t>
       </w:r>
     </w:p>
     <w:p>
@@ -205,7 +289,15 @@
     </w:p>
     <w:p>
       <w:r>
-        <w:t xml:space="preserve">INNER JOIN categories ON users.categories_id = categories.id </w:t>
+        <w:t xml:space="preserve">INNER JOIN categories ON </w:t>
+      </w:r>
+      <w:proofErr w:type="spellStart"/>
+      <w:r>
+        <w:t>users.categories_id</w:t>
+      </w:r>
+      <w:proofErr w:type="spellEnd"/>
+      <w:r>
+        <w:t xml:space="preserve"> = categories.id </w:t>
       </w:r>
     </w:p>
     <w:p>
@@ -219,9 +311,19 @@
       </w:r>
     </w:p>
     <w:p>
-      <w:r>
-        <w:t>Crear Publicacion</w:t>
-      </w:r>
+      <w:proofErr w:type="spellStart"/>
+      <w:r>
+        <w:t>Crear</w:t>
+      </w:r>
+      <w:proofErr w:type="spellEnd"/>
+      <w:r>
+        <w:t xml:space="preserve"> </w:t>
+      </w:r>
+      <w:proofErr w:type="spellStart"/>
+      <w:r>
+        <w:t>Publicacion</w:t>
+      </w:r>
+      <w:proofErr w:type="spellEnd"/>
     </w:p>
     <w:p>
       <w:pPr>
@@ -233,7 +335,49 @@
         <w:rPr>
           <w:u w:val="single"/>
         </w:rPr>
-        <w:t>INSERT INTO posts (users_id, content, media, type, datepost) VALUES (65,'test 1', 'LinkedIn_logo_initials.png', 'image/png', '2023-10-30 01:20:58')</w:t>
+        <w:t>INSERT INTO posts (</w:t>
+      </w:r>
+      <w:proofErr w:type="spellStart"/>
+      <w:r>
+        <w:rPr>
+          <w:u w:val="single"/>
+        </w:rPr>
+        <w:t>users_id</w:t>
+      </w:r>
+      <w:proofErr w:type="spellEnd"/>
+      <w:r>
+        <w:rPr>
+          <w:u w:val="single"/>
+        </w:rPr>
+        <w:t xml:space="preserve">, content, media, type, </w:t>
+      </w:r>
+      <w:proofErr w:type="spellStart"/>
+      <w:r>
+        <w:rPr>
+          <w:u w:val="single"/>
+        </w:rPr>
+        <w:t>datepost</w:t>
+      </w:r>
+      <w:proofErr w:type="spellEnd"/>
+      <w:r>
+        <w:rPr>
+          <w:u w:val="single"/>
+        </w:rPr>
+        <w:t>) VALUES (65,'test 1', 'LinkedIn_logo_initials.png', 'image/</w:t>
+      </w:r>
+      <w:proofErr w:type="spellStart"/>
+      <w:r>
+        <w:rPr>
+          <w:u w:val="single"/>
+        </w:rPr>
+        <w:t>png</w:t>
+      </w:r>
+      <w:proofErr w:type="spellEnd"/>
+      <w:r>
+        <w:rPr>
+          <w:u w:val="single"/>
+        </w:rPr>
+        <w:t>', '2023-10-30 01:20:58')</w:t>
       </w:r>
     </w:p>
     <w:p>
@@ -244,19 +388,55 @@
       </w:pPr>
     </w:p>
     <w:p>
-      <w:r>
-        <w:t>Crear comentario</w:t>
-      </w:r>
-    </w:p>
-    <w:p>
-      <w:r>
-        <w:t>INSERT INTO COMMENTS (USERS_ID, POSTS_ID, "comment", comments_id) VALUES (81, 4, 'no esta :(', 1);</w:t>
-      </w:r>
-    </w:p>
-    <w:p>
-      <w:r>
-        <w:t>Crear conexiones</w:t>
-      </w:r>
+      <w:proofErr w:type="spellStart"/>
+      <w:r>
+        <w:t>Crear</w:t>
+      </w:r>
+      <w:proofErr w:type="spellEnd"/>
+      <w:r>
+        <w:t xml:space="preserve"> </w:t>
+      </w:r>
+      <w:proofErr w:type="spellStart"/>
+      <w:r>
+        <w:t>comentario</w:t>
+      </w:r>
+      <w:proofErr w:type="spellEnd"/>
+    </w:p>
+    <w:p>
+      <w:r>
+        <w:t xml:space="preserve">INSERT INTO COMMENTS (USERS_ID, POSTS_ID, "comment", </w:t>
+      </w:r>
+      <w:proofErr w:type="spellStart"/>
+      <w:r>
+        <w:t>comments_id</w:t>
+      </w:r>
+      <w:proofErr w:type="spellEnd"/>
+      <w:r>
+        <w:t xml:space="preserve">) VALUES (81, 4, 'no </w:t>
+      </w:r>
+      <w:proofErr w:type="spellStart"/>
+      <w:r>
+        <w:t>esta</w:t>
+      </w:r>
+      <w:proofErr w:type="spellEnd"/>
+      <w:r>
+        <w:t xml:space="preserve"> :(', 1);</w:t>
+      </w:r>
+    </w:p>
+    <w:p>
+      <w:proofErr w:type="spellStart"/>
+      <w:r>
+        <w:t>Crear</w:t>
+      </w:r>
+      <w:proofErr w:type="spellEnd"/>
+      <w:r>
+        <w:t xml:space="preserve"> </w:t>
+      </w:r>
+      <w:proofErr w:type="spellStart"/>
+      <w:r>
+        <w:t>conexiones</w:t>
+      </w:r>
+      <w:proofErr w:type="spellEnd"/>
     </w:p>
     <w:p>
       <w:r>
@@ -266,12 +446,52 @@
     <w:p/>
     <w:p>
       <w:r>
-        <w:t>Ver trabajo especifico</w:t>
-      </w:r>
-    </w:p>
-    <w:p>
-      <w:r>
-        <w:t>select jobs.*, users.name as username, users.photo  from jobs inner join users on users.id = jobs.users_id;</w:t>
+        <w:t xml:space="preserve">Ver </w:t>
+      </w:r>
+      <w:proofErr w:type="spellStart"/>
+      <w:r>
+        <w:t>trabajo</w:t>
+      </w:r>
+      <w:proofErr w:type="spellEnd"/>
+      <w:r>
+        <w:t xml:space="preserve"> </w:t>
+      </w:r>
+      <w:proofErr w:type="spellStart"/>
+      <w:r>
+        <w:t>especifico</w:t>
+      </w:r>
+      <w:proofErr w:type="spellEnd"/>
+    </w:p>
+    <w:p>
+      <w:r>
+        <w:t xml:space="preserve">select jobs.*, users.name as username, </w:t>
+      </w:r>
+      <w:proofErr w:type="spellStart"/>
+      <w:r>
+        <w:t>users.photo</w:t>
+      </w:r>
+      <w:proofErr w:type="spellEnd"/>
+      <w:r>
+        <w:t xml:space="preserve">  from jobs inner join users on users.id = </w:t>
+      </w:r>
+      <w:proofErr w:type="spellStart"/>
+      <w:r>
+        <w:t>jobs.users_id</w:t>
+      </w:r>
+      <w:proofErr w:type="spellEnd"/>
+      <w:r>
+        <w:t>;</w:t>
+      </w:r>
+    </w:p>
+    <w:p/>
+    <w:p>
+      <w:r>
+        <w:t>SELECT * FROM skills fetch first 10 rows only;</w:t>
+      </w:r>
+    </w:p>
+    <w:p>
+      <w:r>
+        <w:t>INSERT INTO skills VALUES (1, 'INGENIERIA');</w:t>
       </w:r>
     </w:p>
     <w:sectPr>

</xml_diff>